<commit_message>
Changed [Docx Generator] Convert service in function to working with for (#002)
</commit_message>
<xml_diff>
--- a/output/example1.docx
+++ b/output/example1.docx
@@ -5,6 +5,7 @@
     <w:p>
       <w:pPr>
         <w:ind/>
+        <w:jc w:val="center"/>
       </w:pPr>
       <w:r>
         <w:rPr>
@@ -73,7 +74,7 @@
           <w:sz w:val="24"/>
           <w:szCs w:val="24"/>
         </w:rPr>
-        <w:t>A presente Autorização para Uso de Dados e Marca (doravante denominado “AUTORIZAÇÃO”) é celebrado, em 9 de agosto de 2023 (a “Data de Assinatura”).</w:t>
+        <w:t>A presente Autorização para Uso de Dados e Marca (doravante denominado “AUTORIZAÇÃO”) é celebrado, em 10 de agosto de 2023 (a “Data de Assinatura”).</w:t>
       </w:r>
     </w:p>
     <w:p>
@@ -86,7 +87,7 @@
           <w:sz w:val="24"/>
           <w:szCs w:val="24"/>
         </w:rPr>
-        <w:t>[PARCEIRO], pessoa jurídica de direito privado, com sede na cidade de [*], Estado de [*], com sede em [endereço completo], inscrita no CNPJ/ME sob o nº [*], neste ato representada por seu representante legal abaixo assinado (doravante denominada “CONCEDENTE”), concede neste ato, à LAERDAL MEDICAL IMPORTAÇÃO E COMÉRCIO DE PRODUTOS MÉDICOS LTDA., sociedade empresária limitada inscrita no CNPJ/ME sob nº 08.014.814/0001-51, situada no Município de Barueri, Estado de São Paulo, na Alameda Mamoré, 503, 14º andar, conjuntos 144 e 143 (“LAERDAL”) uma autorização de uso e reprodução de seus dados, tais como denominação, nome fantasia, endereço, telefone, e-mail para contato, e logomarca protegidos pelas normas de Propriedade Intelectual e Proteção de Dados vigentes no Brasil para fins exclusivos de divulgação no website da LAERDAL, para divulgação dos centros de treinamentos credenciados pela AHA aptos a proverem cursos e avaliações do programa “HeartCode” no Brasil.</w:t>
+        <w:t>Salão Estilo e Beleza, pessoa jurídica de direito privado, com sede na cidade de Foz do Iguaçu, Estado de Paraná, com sede em Av. Garibaldi, 2682, Ipê IV, inscrita no CNPJ/ME sob o nº 654.987.0001/10, neste ato representada por seu representante legal abaixo assinado (doravante denominada “CONCEDENTE”), concede neste ato, à MEGABIT LOCAÇAO DE SOFTWARE LTDA., sociedade empresária limitada inscrita no CNPJ/ME sob nº 01.197.206/0001-16, situada no Município de Foz do Iguaçu, Estado do Paraná, na Av. República Argentina, 3370, 2º Andar, Sala 09, Jardim Panorama (“Megabit) uma autorização de uso e reprodução de seus dados, tais como denominação, nome fantasia, endereço, telefone, e-mail para contato, e logomarca protegidos pelas normas de Propriedade Intelectual e Proteção de Dados vigentes no Brasil para fins exclusivos de divulgação no web site da MEGABIT</w:t>
       </w:r>
     </w:p>
     <w:p>
@@ -99,7 +100,7 @@
           <w:sz w:val="24"/>
           <w:szCs w:val="24"/>
         </w:rPr>
-        <w:t>A CONCEDENTE ressalva que a LAERDAL somente poderá ceder, transferir ou sublicenciar a terceiros a autorização de uso de dados de logomarca da titularidade da CONCEDENTE, com a expressa anuência da CONCEDENTE.</w:t>
+        <w:t>A CONCEDENTE ressalva que a MEGABIT somente poderá ceder, transferir ou sublicenciar a terceiros a autorização de uso de dados de logomarca da titularidade da CONCEDENTE, com a expressa anuência da CONCEDENTE.</w:t>
       </w:r>
     </w:p>
     <w:p>
@@ -112,7 +113,7 @@
           <w:sz w:val="24"/>
           <w:szCs w:val="24"/>
         </w:rPr>
-        <w:t>A presente Autorização é celebrada a título gratuito, não incidindo à CONCEDENTE ou a LAERDAL quaisquer ônus, custos, repasses orçamentários ou dispêndio pecuniário, a qualquer título, bem como não implica na cessão ou transferência de quaisquer direitos de propriedade intelectual da CONCEDENTE à LAERDAL.</w:t>
+        <w:t>A presente Autorização é celebrada a título gratuito, não incidindo à CONCEDENTE ou a MEGABIT quaisquer ônus, custos, repasses orçamentários ou dispêndio pecuniário, a qualquer título, bem como não implica a cessão ou transferência de quaisquer direitos de propriedade intelectual da CONCEDENTE à MEGABIT.</w:t>
       </w:r>
     </w:p>
     <w:p>
@@ -125,7 +126,7 @@
           <w:sz w:val="24"/>
           <w:szCs w:val="24"/>
         </w:rPr>
-        <w:t>A LAERDAL não detém participação societária na CONCEDENTE e, da mesma forma, a CONCEDENTE não detém participação societária na LAERDAL, de forma que esta Autorização não institui sociedade empresária ou qualquer vínculo societário similar entre CONCEDENTE e LAERDAL. A CONCEDENTE não é representante legal ou agente da LAERDAL e, da mesma forma, a LAERDAL também não é representante legal ou agente da CONCEDENTE e, portanto, estas não poderão assumir ou criar qualquer espécie adicional de obrigação, representação, garantia ou fiança, expressa ou implícita, em nome da outra.</w:t>
+        <w:t>A MEGABIT não detém participação societária na CONCEDENTE e, da mesma forma, a CONCEDENTE não detém participação societária na MEGABIT, de forma que esta Autorização não institui sociedade empresária ou qualquer vínculo societário similar entre CONCEDENTE e MEGABIT. A CONCEDENTE não é representante legal ou agente da MEGABIT e, da mesma forma, a MEGABIT também não é representante legal ou agente da CONCEDENTE e, portanto, estas não poderão assumir ou criar qualquer espécie adicional de obrigação, representação, garantia ou fiança, expressa ou implícita, em nome da outra.</w:t>
       </w:r>
     </w:p>
     <w:p>
@@ -138,7 +139,7 @@
           <w:sz w:val="24"/>
           <w:szCs w:val="24"/>
         </w:rPr>
-        <w:t>A presente Autorização entra em vigor a partir da sua Data de Assinatura e vigorará por prazo indeterminado. A CONCEDENTE poderá revogar esta Autorização, a qualquer momento, e de pleno direito independentemente de interpelação judicial ou extrajudicial, mediante aviso prévio por escrito de 30 (trinta) dias de antecedência à LAERDAL, independentemente do motivo.</w:t>
+        <w:t>A presente Autorização entra em vigor a partir da sua Data de Assinatura e vigorará por prazo indeterminado. A CONCEDENTE poderá revogar esta Autorização, a qualquer momento, e de pleno direito independentemente de interpelação judicial ou extrajudicial, mediante aviso prévio por escrito de 30 (trinta) dias de antecedência à MEGABIT, independentemente do motivo.</w:t>
       </w:r>
     </w:p>
     <w:p>
@@ -147,7 +148,7 @@
         <w:jc w:val="both"/>
       </w:pPr>
       <w:r>
-        <w:t>Dados autorizados pela CONCEDENTE para divulgação:</w:t>
+        <w:t xml:space="preserve">Dados autorizados pela CONCEDENTE para divulgação: </w:t>
       </w:r>
       <w:r>
         <w:t>Logo Marca (a ser disponibilizada em formato adequado)</w:t>
@@ -159,7 +160,7 @@
         <w:t>Endereço completo: (Logradouro, número, bairro, cidade e estado)</w:t>
       </w:r>
       <w:r>
-        <w:t>Tel de contato: (ddd + número)</w:t>
+        <w:t>Telefone de contato: (DDD + número)</w:t>
       </w:r>
       <w:r>
         <w:t>e-mail de contato: (e-mail)</w:t>
@@ -186,25 +187,39 @@
         <w:br/>
       </w:r>
       <w:r>
-        <w:t>[PARCEIRO</w:t>
-      </w:r>
-      <w:r>
-        <w:br/>
-      </w:r>
-      <w:r>
-        <w:t>Nome:</w:t>
-      </w:r>
-      <w:r>
-        <w:br/>
-      </w:r>
-      <w:r>
-        <w:t>Cargo:</w:t>
+        <w:t>Salão Estilo e Beleza</w:t>
+      </w:r>
+    </w:p>
+    <w:p>
+      <w:pPr>
+        <w:ind/>
+        <w:jc w:val="center"/>
+      </w:pPr>
+      <w:r>
+        <w:rPr>
+          <w:sz w:val="16"/>
+          <w:szCs w:val="16"/>
+        </w:rPr>
+        <w:t>Nome:_________________________________________</w:t>
+      </w:r>
+    </w:p>
+    <w:p>
+      <w:pPr>
+        <w:ind/>
+        <w:jc w:val="center"/>
+      </w:pPr>
+      <w:r>
+        <w:rPr>
+          <w:sz w:val="16"/>
+          <w:szCs w:val="16"/>
+        </w:rPr>
+        <w:t>Cargo:_________________________________________</w:t>
       </w:r>
     </w:p>
     <w:p/>
     <w:sectPr>
       <w:pgSz w:w="11906" w:h="16838"/>
-      <w:pgMar w:top="1440" w:right="1800" w:bottom="1440" w:left="1800" w:header="720" w:footer="720" w:gutter="0"/>
+      <w:pgMar w:top="650" w:right="650" w:bottom="650" w:left="650" w:header="720" w:footer="720" w:gutter="0"/>
       <w:cols w:space="720"/>
       <w:docGrid w:linePitch="360"/>
     </w:sectPr>

</xml_diff>